<commit_message>
modificaciones de tiempos y memorias - Laboratorio 7
</commit_message>
<xml_diff>
--- a/Docs/Observaciones-Lab 7.docx
+++ b/Docs/Observaciones-Lab 7.docx
@@ -37,14 +37,7 @@
           <w:noProof w:val="0"/>
           <w:lang w:val="es-CO"/>
         </w:rPr>
-        <w:t xml:space="preserve">Estudiante </w:t>
-      </w:r>
-      <w:r>
-        <w:rPr>
-          <w:noProof w:val="0"/>
-          <w:lang w:val="es-CO"/>
-        </w:rPr>
-        <w:t>1 Cod XXXX</w:t>
+        <w:t>Miguel Perdomo - 201913791</w:t>
       </w:r>
     </w:p>
     <w:p>
@@ -61,7 +54,7 @@
           <w:noProof w:val="0"/>
           <w:lang w:val="es-CO"/>
         </w:rPr>
-        <w:t>Estudiante 2 Cod XXXX</w:t>
+        <w:t>Samuel Jaramillo - 202010768</w:t>
       </w:r>
     </w:p>
     <w:p>
@@ -78,32 +71,8 @@
           <w:noProof w:val="0"/>
           <w:lang w:val="es-CO"/>
         </w:rPr>
-        <w:t xml:space="preserve">Estudiante </w:t>
-      </w:r>
-      <w:r>
-        <w:rPr>
-          <w:noProof w:val="0"/>
-          <w:lang w:val="es-CO"/>
-        </w:rPr>
-        <w:t>3</w:t>
-      </w:r>
-      <w:r>
-        <w:rPr>
-          <w:noProof w:val="0"/>
-          <w:lang w:val="es-CO"/>
-        </w:rPr>
-        <w:t xml:space="preserve"> Cod XXXX</w:t>
-      </w:r>
-    </w:p>
-    <w:p>
-      <w:pPr>
-        <w:spacing w:after="0"/>
-        <w:jc w:val="right"/>
-        <w:rPr>
-          <w:noProof w:val="0"/>
-          <w:lang w:val="es-CO"/>
-        </w:rPr>
-      </w:pPr>
+        <w:t>Luisa Zambrano - 201914911</w:t>
+      </w:r>
     </w:p>
     <w:tbl>
       <w:tblPr>
@@ -4714,41 +4683,71 @@
         </w:rPr>
         <w:t xml:space="preserve">¿Por qué en la función </w:t>
       </w:r>
+      <w:proofErr w:type="spellStart"/>
       <w:r>
         <w:rPr>
           <w:b/>
           <w:bCs/>
           <w:lang w:val="es-419"/>
         </w:rPr>
-        <w:t>getTime()</w:t>
-      </w:r>
-      <w:r>
-        <w:rPr>
-          <w:lang w:val="es-419"/>
-        </w:rPr>
-        <w:t xml:space="preserve"> se utiliza </w:t>
-      </w:r>
+        <w:t>getTime</w:t>
+      </w:r>
+      <w:proofErr w:type="spellEnd"/>
       <w:r>
         <w:rPr>
           <w:b/>
           <w:bCs/>
           <w:lang w:val="es-419"/>
         </w:rPr>
-        <w:t>time.perf_counter()</w:t>
-      </w:r>
-      <w:r>
-        <w:rPr>
-          <w:lang w:val="es-419"/>
-        </w:rPr>
-        <w:t xml:space="preserve"> en vez de otras funciones como </w:t>
-      </w:r>
+        <w:t>()</w:t>
+      </w:r>
+      <w:r>
+        <w:rPr>
+          <w:lang w:val="es-419"/>
+        </w:rPr>
+        <w:t xml:space="preserve"> se utiliza </w:t>
+      </w:r>
+      <w:proofErr w:type="spellStart"/>
       <w:r>
         <w:rPr>
           <w:b/>
           <w:bCs/>
           <w:lang w:val="es-419"/>
         </w:rPr>
-        <w:t>time.process_time()</w:t>
+        <w:t>time.perf_counter</w:t>
+      </w:r>
+      <w:proofErr w:type="spellEnd"/>
+      <w:r>
+        <w:rPr>
+          <w:b/>
+          <w:bCs/>
+          <w:lang w:val="es-419"/>
+        </w:rPr>
+        <w:t>()</w:t>
+      </w:r>
+      <w:r>
+        <w:rPr>
+          <w:lang w:val="es-419"/>
+        </w:rPr>
+        <w:t xml:space="preserve"> en vez de otras funciones como </w:t>
+      </w:r>
+      <w:proofErr w:type="spellStart"/>
+      <w:r>
+        <w:rPr>
+          <w:b/>
+          <w:bCs/>
+          <w:lang w:val="es-419"/>
+        </w:rPr>
+        <w:t>time.process_time</w:t>
+      </w:r>
+      <w:proofErr w:type="spellEnd"/>
+      <w:r>
+        <w:rPr>
+          <w:b/>
+          <w:bCs/>
+          <w:lang w:val="es-419"/>
+        </w:rPr>
+        <w:t>()</w:t>
       </w:r>
       <w:r>
         <w:rPr>
@@ -4796,33 +4795,29 @@
         </w:rPr>
         <w:t xml:space="preserve">¿Por qué son importantes las funciones </w:t>
       </w:r>
+      <w:proofErr w:type="spellStart"/>
       <w:r>
         <w:rPr>
           <w:b/>
           <w:bCs/>
           <w:lang w:val="es-419"/>
         </w:rPr>
-        <w:t>start()</w:t>
-      </w:r>
-      <w:r>
-        <w:rPr>
-          <w:lang w:val="es-419"/>
-        </w:rPr>
-        <w:t xml:space="preserve"> y </w:t>
-      </w:r>
+        <w:t>start</w:t>
+      </w:r>
+      <w:proofErr w:type="spellEnd"/>
       <w:r>
         <w:rPr>
           <w:b/>
           <w:bCs/>
           <w:lang w:val="es-419"/>
         </w:rPr>
-        <w:t>stop()</w:t>
-      </w:r>
-      <w:r>
-        <w:rPr>
-          <w:lang w:val="es-419"/>
-        </w:rPr>
-        <w:t xml:space="preserve"> de la librería </w:t>
+        <w:t>()</w:t>
+      </w:r>
+      <w:r>
+        <w:rPr>
+          <w:lang w:val="es-419"/>
+        </w:rPr>
+        <w:t xml:space="preserve"> y </w:t>
       </w:r>
       <w:r>
         <w:rPr>
@@ -4830,8 +4825,24 @@
           <w:bCs/>
           <w:lang w:val="es-419"/>
         </w:rPr>
+        <w:t>stop()</w:t>
+      </w:r>
+      <w:r>
+        <w:rPr>
+          <w:lang w:val="es-419"/>
+        </w:rPr>
+        <w:t xml:space="preserve"> de la librería </w:t>
+      </w:r>
+      <w:proofErr w:type="spellStart"/>
+      <w:r>
+        <w:rPr>
+          <w:b/>
+          <w:bCs/>
+          <w:lang w:val="es-419"/>
+        </w:rPr>
         <w:t>tracemalloc</w:t>
       </w:r>
+      <w:proofErr w:type="spellEnd"/>
       <w:r>
         <w:rPr>
           <w:lang w:val="es-419"/>
@@ -4970,22 +4981,52 @@
           <w:bCs/>
           <w:lang w:val="es-419"/>
         </w:rPr>
-        <w:t>Linear Probing</w:t>
-      </w:r>
-      <w:r>
-        <w:rPr>
-          <w:lang w:val="es-419"/>
-        </w:rPr>
-        <w:t xml:space="preserve"> o </w:t>
-      </w:r>
+        <w:t xml:space="preserve">Linear </w:t>
+      </w:r>
+      <w:proofErr w:type="spellStart"/>
       <w:r>
         <w:rPr>
           <w:b/>
           <w:bCs/>
           <w:lang w:val="es-419"/>
         </w:rPr>
-        <w:t>Separate Chaining</w:t>
-      </w:r>
+        <w:t>Probing</w:t>
+      </w:r>
+      <w:proofErr w:type="spellEnd"/>
+      <w:r>
+        <w:rPr>
+          <w:lang w:val="es-419"/>
+        </w:rPr>
+        <w:t xml:space="preserve"> o </w:t>
+      </w:r>
+      <w:proofErr w:type="spellStart"/>
+      <w:r>
+        <w:rPr>
+          <w:b/>
+          <w:bCs/>
+          <w:lang w:val="es-419"/>
+        </w:rPr>
+        <w:t>Separate</w:t>
+      </w:r>
+      <w:proofErr w:type="spellEnd"/>
+      <w:r>
+        <w:rPr>
+          <w:b/>
+          <w:bCs/>
+          <w:lang w:val="es-419"/>
+        </w:rPr>
+        <w:t xml:space="preserve"> </w:t>
+      </w:r>
+      <w:proofErr w:type="spellStart"/>
+      <w:r>
+        <w:rPr>
+          <w:b/>
+          <w:bCs/>
+          <w:lang w:val="es-419"/>
+        </w:rPr>
+        <w:t>Chaining</w:t>
+      </w:r>
+      <w:proofErr w:type="spellEnd"/>
       <w:r>
         <w:rPr>
           <w:lang w:val="es-419"/>
@@ -5016,7 +5057,21 @@
         <w:rPr>
           <w:lang w:val="es-419"/>
         </w:rPr>
-        <w:t>Dado el número de elementos de los archivos del reto (large), ¿Cuál sería el factor de carga para estos índices según su mecanismo de colisión?</w:t>
+        <w:t>Dado el número de elementos de los archivos del reto (</w:t>
+      </w:r>
+      <w:proofErr w:type="spellStart"/>
+      <w:r>
+        <w:rPr>
+          <w:lang w:val="es-419"/>
+        </w:rPr>
+        <w:t>large</w:t>
+      </w:r>
+      <w:proofErr w:type="spellEnd"/>
+      <w:r>
+        <w:rPr>
+          <w:lang w:val="es-419"/>
+        </w:rPr>
+        <w:t>), ¿Cuál sería el factor de carga para estos índices según su mecanismo de colisión?</w:t>
       </w:r>
     </w:p>
     <w:p>
@@ -5056,7 +5111,21 @@
         <w:rPr>
           <w:lang w:val="es-419"/>
         </w:rPr>
-        <w:t>al modificar el factor de carga máximo para cargar el catálogo de contenido Streaming?</w:t>
+        <w:t xml:space="preserve">al modificar el factor de carga máximo para cargar el catálogo de contenido </w:t>
+      </w:r>
+      <w:proofErr w:type="spellStart"/>
+      <w:r>
+        <w:rPr>
+          <w:lang w:val="es-419"/>
+        </w:rPr>
+        <w:t>Streaming</w:t>
+      </w:r>
+      <w:proofErr w:type="spellEnd"/>
+      <w:r>
+        <w:rPr>
+          <w:lang w:val="es-419"/>
+        </w:rPr>
+        <w:t>?</w:t>
       </w:r>
     </w:p>
     <w:p>
@@ -5096,7 +5165,21 @@
         <w:rPr>
           <w:lang w:val="es-419"/>
         </w:rPr>
-        <w:t xml:space="preserve"> al modificar el factor de carga máximo para cargar el catálogo de contenido Streaming?</w:t>
+        <w:t xml:space="preserve"> al modificar el factor de carga máximo para cargar el catálogo de contenido </w:t>
+      </w:r>
+      <w:proofErr w:type="spellStart"/>
+      <w:r>
+        <w:rPr>
+          <w:lang w:val="es-419"/>
+        </w:rPr>
+        <w:t>Streaming</w:t>
+      </w:r>
+      <w:proofErr w:type="spellEnd"/>
+      <w:r>
+        <w:rPr>
+          <w:lang w:val="es-419"/>
+        </w:rPr>
+        <w:t>?</w:t>
       </w:r>
     </w:p>
     <w:p>
@@ -5204,7 +5287,21 @@
         <w:rPr>
           <w:lang w:val="es-419"/>
         </w:rPr>
-        <w:t xml:space="preserve">¿Qué configuración de ideal ADT Map escogería para el </w:t>
+        <w:t xml:space="preserve">¿Qué configuración de ideal ADT </w:t>
+      </w:r>
+      <w:proofErr w:type="spellStart"/>
+      <w:r>
+        <w:rPr>
+          <w:lang w:val="es-419"/>
+        </w:rPr>
+        <w:t>Map</w:t>
+      </w:r>
+      <w:proofErr w:type="spellEnd"/>
+      <w:r>
+        <w:rPr>
+          <w:lang w:val="es-419"/>
+        </w:rPr>
+        <w:t xml:space="preserve"> escogería para el </w:t>
       </w:r>
       <w:r>
         <w:rPr>
@@ -7668,12 +7765,14 @@
 </file>
 
 <file path=customXml/item1.xml><?xml version="1.0" encoding="utf-8"?>
-<?mso-contentType ?>
-<FormTemplates xmlns="http://schemas.microsoft.com/sharepoint/v3/contenttype/forms">
-  <Display>DocumentLibraryForm</Display>
-  <Edit>DocumentLibraryForm</Edit>
-  <New>DocumentLibraryForm</New>
-</FormTemplates>
+<p:properties xmlns:p="http://schemas.microsoft.com/office/2006/metadata/properties" xmlns:xsi="http://www.w3.org/2001/XMLSchema-instance" xmlns:pc="http://schemas.microsoft.com/office/infopath/2007/PartnerControls">
+  <documentManagement>
+    <TaxCatchAll xmlns="85e30bcc-d76c-4413-8e4d-2dce22fb0743" xsi:nil="true"/>
+    <lcf76f155ced4ddcb4097134ff3c332f xmlns="164883f8-7691-4ecf-b54a-664c0d0edefe">
+      <Terms xmlns="http://schemas.microsoft.com/office/infopath/2007/PartnerControls"/>
+    </lcf76f155ced4ddcb4097134ff3c332f>
+  </documentManagement>
+</p:properties>
 </file>
 
 <file path=customXml/item2.xml><?xml version="1.0" encoding="utf-8"?>
@@ -7914,20 +8013,21 @@
 </file>
 
 <file path=customXml/item3.xml><?xml version="1.0" encoding="utf-8"?>
-<p:properties xmlns:p="http://schemas.microsoft.com/office/2006/metadata/properties" xmlns:xsi="http://www.w3.org/2001/XMLSchema-instance" xmlns:pc="http://schemas.microsoft.com/office/infopath/2007/PartnerControls">
-  <documentManagement>
-    <TaxCatchAll xmlns="85e30bcc-d76c-4413-8e4d-2dce22fb0743" xsi:nil="true"/>
-    <lcf76f155ced4ddcb4097134ff3c332f xmlns="164883f8-7691-4ecf-b54a-664c0d0edefe">
-      <Terms xmlns="http://schemas.microsoft.com/office/infopath/2007/PartnerControls"/>
-    </lcf76f155ced4ddcb4097134ff3c332f>
-  </documentManagement>
-</p:properties>
+<?mso-contentType ?>
+<FormTemplates xmlns="http://schemas.microsoft.com/sharepoint/v3/contenttype/forms">
+  <Display>DocumentLibraryForm</Display>
+  <Edit>DocumentLibraryForm</Edit>
+  <New>DocumentLibraryForm</New>
+</FormTemplates>
 </file>
 
 <file path=customXml/itemProps1.xml><?xml version="1.0" encoding="utf-8"?>
-<ds:datastoreItem xmlns:ds="http://schemas.openxmlformats.org/officeDocument/2006/customXml" ds:itemID="{1F59EA8B-1FA8-40D2-A8B0-61B9CE1E4579}">
+<ds:datastoreItem xmlns:ds="http://schemas.openxmlformats.org/officeDocument/2006/customXml" ds:itemID="{8542EACB-7939-45C8-99C3-B6897CA7A7EF}">
   <ds:schemaRefs>
-    <ds:schemaRef ds:uri="http://schemas.microsoft.com/sharepoint/v3/contenttype/forms"/>
+    <ds:schemaRef ds:uri="http://schemas.microsoft.com/office/2006/metadata/properties"/>
+    <ds:schemaRef ds:uri="http://schemas.microsoft.com/office/infopath/2007/PartnerControls"/>
+    <ds:schemaRef ds:uri="85e30bcc-d76c-4413-8e4d-2dce22fb0743"/>
+    <ds:schemaRef ds:uri="164883f8-7691-4ecf-b54a-664c0d0edefe"/>
   </ds:schemaRefs>
 </ds:datastoreItem>
 </file>
@@ -7952,12 +8052,9 @@
 </file>
 
 <file path=customXml/itemProps3.xml><?xml version="1.0" encoding="utf-8"?>
-<ds:datastoreItem xmlns:ds="http://schemas.openxmlformats.org/officeDocument/2006/customXml" ds:itemID="{8542EACB-7939-45C8-99C3-B6897CA7A7EF}">
+<ds:datastoreItem xmlns:ds="http://schemas.openxmlformats.org/officeDocument/2006/customXml" ds:itemID="{1F59EA8B-1FA8-40D2-A8B0-61B9CE1E4579}">
   <ds:schemaRefs>
-    <ds:schemaRef ds:uri="http://schemas.microsoft.com/office/2006/metadata/properties"/>
-    <ds:schemaRef ds:uri="http://schemas.microsoft.com/office/infopath/2007/PartnerControls"/>
-    <ds:schemaRef ds:uri="85e30bcc-d76c-4413-8e4d-2dce22fb0743"/>
-    <ds:schemaRef ds:uri="164883f8-7691-4ecf-b54a-664c0d0edefe"/>
+    <ds:schemaRef ds:uri="http://schemas.microsoft.com/sharepoint/v3/contenttype/forms"/>
   </ds:schemaRefs>
 </ds:datastoreItem>
 </file>
</xml_diff>